<commit_message>
journal de trav + rapport + test_insomia
</commit_message>
<xml_diff>
--- a/R-P_Web295-Senna_Benjamin-Rapport.docx
+++ b/R-P_Web295-Senna_Benjamin-Rapport.docx
@@ -6,12 +6,17 @@
       <w:pPr>
         <w:pStyle w:val="Titre1"/>
       </w:pPr>
-      <w:bookmarkStart w:id="0" w:name="_Toc190250221"/>
+      <w:bookmarkStart w:id="0" w:name="_Toc192603310"/>
+      <w:proofErr w:type="spellStart"/>
       <w:r>
         <w:t>P_</w:t>
       </w:r>
       <w:r>
-        <w:t>Web 295</w:t>
+        <w:t>Web</w:t>
+      </w:r>
+      <w:proofErr w:type="spellEnd"/>
+      <w:r>
+        <w:t xml:space="preserve"> 295</w:t>
       </w:r>
       <w:bookmarkEnd w:id="0"/>
     </w:p>
@@ -148,6 +153,16 @@
           <w:szCs w:val="18"/>
         </w:rPr>
         <w:t>Senna Cruz</w:t>
+      </w:r>
+      <w:r>
+        <w:rPr>
+          <w:rFonts w:asciiTheme="majorHAnsi" w:hAnsiTheme="majorHAnsi" w:cstheme="majorHAnsi"/>
+          <w:b/>
+          <w:color w:val="A6A6A6" w:themeColor="background1" w:themeShade="A6"/>
+          <w:sz w:val="18"/>
+          <w:szCs w:val="18"/>
+        </w:rPr>
+        <w:t>, Benjamin Blouin</w:t>
       </w:r>
     </w:p>
     <w:p>
@@ -260,7 +275,18 @@
           <w:sz w:val="18"/>
           <w:szCs w:val="18"/>
         </w:rPr>
-        <w:t>02</w:t>
+        <w:t>0</w:t>
+      </w:r>
+      <w:r>
+        <w:rPr>
+          <w:rFonts w:asciiTheme="majorHAnsi" w:hAnsiTheme="majorHAnsi" w:cstheme="majorHAnsi"/>
+          <w:b/>
+          <w:caps/>
+          <w:color w:val="A6A6A6" w:themeColor="background1" w:themeShade="A6"/>
+          <w:sz w:val="18"/>
+          <w:szCs w:val="18"/>
+        </w:rPr>
+        <w:t>3</w:t>
       </w:r>
       <w:r>
         <w:rPr>
@@ -285,7 +311,7 @@
         <w:t>5</w:t>
       </w:r>
     </w:p>
-    <w:bookmarkStart w:id="1" w:name="_Toc190250222" w:displacedByCustomXml="next"/>
+    <w:bookmarkStart w:id="1" w:name="_Toc192603311" w:displacedByCustomXml="next"/>
     <w:sdt>
       <w:sdtPr>
         <w:rPr>
@@ -353,7 +379,7 @@
             </w:rPr>
             <w:fldChar w:fldCharType="separate"/>
           </w:r>
-          <w:hyperlink w:anchor="_Toc190250221" w:history="1">
+          <w:hyperlink w:anchor="_Toc192603310" w:history="1">
             <w:r>
               <w:rPr>
                 <w:rStyle w:val="Lienhypertexte"/>
@@ -381,7 +407,7 @@
                 <w:noProof/>
                 <w:webHidden/>
               </w:rPr>
-              <w:instrText xml:space="preserve"> PAGEREF _Toc190250221 \h </w:instrText>
+              <w:instrText xml:space="preserve"> PAGEREF _Toc192603310 \h </w:instrText>
             </w:r>
             <w:r>
               <w:rPr>
@@ -425,7 +451,7 @@
               <w14:ligatures w14:val="standardContextual"/>
             </w:rPr>
           </w:pPr>
-          <w:hyperlink w:anchor="_Toc190250222" w:history="1">
+          <w:hyperlink w:anchor="_Toc192603311" w:history="1">
             <w:r>
               <w:rPr>
                 <w:rStyle w:val="Lienhypertexte"/>
@@ -453,7 +479,7 @@
                 <w:noProof/>
                 <w:webHidden/>
               </w:rPr>
-              <w:instrText xml:space="preserve"> PAGEREF _Toc190250222 \h </w:instrText>
+              <w:instrText xml:space="preserve"> PAGEREF _Toc192603311 \h </w:instrText>
             </w:r>
             <w:r>
               <w:rPr>
@@ -497,7 +523,7 @@
               <w14:ligatures w14:val="standardContextual"/>
             </w:rPr>
           </w:pPr>
-          <w:hyperlink w:anchor="_Toc190250223" w:history="1">
+          <w:hyperlink w:anchor="_Toc192603312" w:history="1">
             <w:r>
               <w:rPr>
                 <w:rStyle w:val="Lienhypertexte"/>
@@ -525,7 +551,7 @@
                 <w:noProof/>
                 <w:webHidden/>
               </w:rPr>
-              <w:instrText xml:space="preserve"> PAGEREF _Toc190250223 \h </w:instrText>
+              <w:instrText xml:space="preserve"> PAGEREF _Toc192603312 \h </w:instrText>
             </w:r>
             <w:r>
               <w:rPr>
@@ -569,13 +595,229 @@
               <w14:ligatures w14:val="standardContextual"/>
             </w:rPr>
           </w:pPr>
-          <w:hyperlink w:anchor="_Toc190250224" w:history="1">
+          <w:hyperlink w:anchor="_Toc192603313" w:history="1">
             <w:r>
               <w:rPr>
                 <w:rStyle w:val="Lienhypertexte"/>
                 <w:rFonts w:eastAsiaTheme="majorEastAsia"/>
                 <w:noProof/>
               </w:rPr>
+              <w:t>MLD/MCD</w:t>
+            </w:r>
+            <w:r>
+              <w:rPr>
+                <w:noProof/>
+                <w:webHidden/>
+              </w:rPr>
+              <w:tab/>
+            </w:r>
+            <w:r>
+              <w:rPr>
+                <w:noProof/>
+                <w:webHidden/>
+              </w:rPr>
+              <w:fldChar w:fldCharType="begin"/>
+            </w:r>
+            <w:r>
+              <w:rPr>
+                <w:noProof/>
+                <w:webHidden/>
+              </w:rPr>
+              <w:instrText xml:space="preserve"> PAGEREF _Toc192603313 \h </w:instrText>
+            </w:r>
+            <w:r>
+              <w:rPr>
+                <w:noProof/>
+                <w:webHidden/>
+              </w:rPr>
+            </w:r>
+            <w:r>
+              <w:rPr>
+                <w:noProof/>
+                <w:webHidden/>
+              </w:rPr>
+              <w:fldChar w:fldCharType="separate"/>
+            </w:r>
+            <w:r>
+              <w:rPr>
+                <w:noProof/>
+                <w:webHidden/>
+              </w:rPr>
+              <w:t>4</w:t>
+            </w:r>
+            <w:r>
+              <w:rPr>
+                <w:noProof/>
+                <w:webHidden/>
+              </w:rPr>
+              <w:fldChar w:fldCharType="end"/>
+            </w:r>
+          </w:hyperlink>
+        </w:p>
+        <w:p>
+          <w:pPr>
+            <w:pStyle w:val="TM1"/>
+            <w:rPr>
+              <w:rFonts w:asciiTheme="minorHAnsi" w:eastAsiaTheme="minorEastAsia" w:hAnsiTheme="minorHAnsi" w:cstheme="minorBidi"/>
+              <w:noProof/>
+              <w:kern w:val="2"/>
+              <w:sz w:val="22"/>
+              <w:szCs w:val="22"/>
+              <w:lang w:eastAsia="fr-CH"/>
+              <w14:ligatures w14:val="standardContextual"/>
+            </w:rPr>
+          </w:pPr>
+          <w:hyperlink w:anchor="_Toc192603314" w:history="1">
+            <w:r>
+              <w:rPr>
+                <w:rStyle w:val="Lienhypertexte"/>
+                <w:rFonts w:eastAsiaTheme="majorEastAsia"/>
+                <w:noProof/>
+              </w:rPr>
+              <w:t>Liste des routes</w:t>
+            </w:r>
+            <w:r>
+              <w:rPr>
+                <w:noProof/>
+                <w:webHidden/>
+              </w:rPr>
+              <w:tab/>
+            </w:r>
+            <w:r>
+              <w:rPr>
+                <w:noProof/>
+                <w:webHidden/>
+              </w:rPr>
+              <w:fldChar w:fldCharType="begin"/>
+            </w:r>
+            <w:r>
+              <w:rPr>
+                <w:noProof/>
+                <w:webHidden/>
+              </w:rPr>
+              <w:instrText xml:space="preserve"> PAGEREF _Toc192603314 \h </w:instrText>
+            </w:r>
+            <w:r>
+              <w:rPr>
+                <w:noProof/>
+                <w:webHidden/>
+              </w:rPr>
+            </w:r>
+            <w:r>
+              <w:rPr>
+                <w:noProof/>
+                <w:webHidden/>
+              </w:rPr>
+              <w:fldChar w:fldCharType="separate"/>
+            </w:r>
+            <w:r>
+              <w:rPr>
+                <w:noProof/>
+                <w:webHidden/>
+              </w:rPr>
+              <w:t>5</w:t>
+            </w:r>
+            <w:r>
+              <w:rPr>
+                <w:noProof/>
+                <w:webHidden/>
+              </w:rPr>
+              <w:fldChar w:fldCharType="end"/>
+            </w:r>
+          </w:hyperlink>
+        </w:p>
+        <w:p>
+          <w:pPr>
+            <w:pStyle w:val="TM1"/>
+            <w:rPr>
+              <w:rFonts w:asciiTheme="minorHAnsi" w:eastAsiaTheme="minorEastAsia" w:hAnsiTheme="minorHAnsi" w:cstheme="minorBidi"/>
+              <w:noProof/>
+              <w:kern w:val="2"/>
+              <w:sz w:val="22"/>
+              <w:szCs w:val="22"/>
+              <w:lang w:eastAsia="fr-CH"/>
+              <w14:ligatures w14:val="standardContextual"/>
+            </w:rPr>
+          </w:pPr>
+          <w:hyperlink w:anchor="_Toc192603315" w:history="1">
+            <w:r>
+              <w:rPr>
+                <w:rStyle w:val="Lienhypertexte"/>
+                <w:rFonts w:eastAsiaTheme="majorEastAsia"/>
+                <w:noProof/>
+              </w:rPr>
+              <w:t>Ecoconception</w:t>
+            </w:r>
+            <w:r>
+              <w:rPr>
+                <w:noProof/>
+                <w:webHidden/>
+              </w:rPr>
+              <w:tab/>
+            </w:r>
+            <w:r>
+              <w:rPr>
+                <w:noProof/>
+                <w:webHidden/>
+              </w:rPr>
+              <w:fldChar w:fldCharType="begin"/>
+            </w:r>
+            <w:r>
+              <w:rPr>
+                <w:noProof/>
+                <w:webHidden/>
+              </w:rPr>
+              <w:instrText xml:space="preserve"> PAGEREF _Toc192603315 \h </w:instrText>
+            </w:r>
+            <w:r>
+              <w:rPr>
+                <w:noProof/>
+                <w:webHidden/>
+              </w:rPr>
+            </w:r>
+            <w:r>
+              <w:rPr>
+                <w:noProof/>
+                <w:webHidden/>
+              </w:rPr>
+              <w:fldChar w:fldCharType="separate"/>
+            </w:r>
+            <w:r>
+              <w:rPr>
+                <w:noProof/>
+                <w:webHidden/>
+              </w:rPr>
+              <w:t>6</w:t>
+            </w:r>
+            <w:r>
+              <w:rPr>
+                <w:noProof/>
+                <w:webHidden/>
+              </w:rPr>
+              <w:fldChar w:fldCharType="end"/>
+            </w:r>
+          </w:hyperlink>
+        </w:p>
+        <w:p>
+          <w:pPr>
+            <w:pStyle w:val="TM1"/>
+            <w:rPr>
+              <w:rFonts w:asciiTheme="minorHAnsi" w:eastAsiaTheme="minorEastAsia" w:hAnsiTheme="minorHAnsi" w:cstheme="minorBidi"/>
+              <w:noProof/>
+              <w:kern w:val="2"/>
+              <w:sz w:val="22"/>
+              <w:szCs w:val="22"/>
+              <w:lang w:eastAsia="fr-CH"/>
+              <w14:ligatures w14:val="standardContextual"/>
+            </w:rPr>
+          </w:pPr>
+          <w:hyperlink w:anchor="_Toc192603316" w:history="1">
+            <w:r>
+              <w:rPr>
+                <w:rStyle w:val="Lienhypertexte"/>
+                <w:rFonts w:eastAsiaTheme="majorEastAsia"/>
+                <w:noProof/>
+              </w:rPr>
               <w:t>Conclusion</w:t>
             </w:r>
             <w:r>
@@ -597,7 +839,7 @@
                 <w:noProof/>
                 <w:webHidden/>
               </w:rPr>
-              <w:instrText xml:space="preserve"> PAGEREF _Toc190250224 \h </w:instrText>
+              <w:instrText xml:space="preserve"> PAGEREF _Toc192603316 \h </w:instrText>
             </w:r>
             <w:r>
               <w:rPr>
@@ -617,7 +859,7 @@
                 <w:noProof/>
                 <w:webHidden/>
               </w:rPr>
-              <w:t>4</w:t>
+              <w:t>7</w:t>
             </w:r>
             <w:r>
               <w:rPr>
@@ -649,7 +891,7 @@
       <w:pPr>
         <w:pStyle w:val="Titre1"/>
       </w:pPr>
-      <w:bookmarkStart w:id="2" w:name="_Toc190250223"/>
+      <w:bookmarkStart w:id="2" w:name="_Toc192603312"/>
       <w:r>
         <w:lastRenderedPageBreak/>
         <w:t>Introduction</w:t>
@@ -713,13 +955,50 @@
     </w:p>
     <w:p>
       <w:pPr>
+        <w:rPr>
+          <w:lang w:eastAsia="fr-CH"/>
+        </w:rPr>
+      </w:pPr>
+    </w:p>
+    <w:p>
+      <w:pPr>
         <w:pStyle w:val="Titre1"/>
       </w:pPr>
-      <w:bookmarkStart w:id="3" w:name="_Toc190250224"/>
+      <w:bookmarkStart w:id="3" w:name="_Toc192603313"/>
+      <w:r>
+        <w:lastRenderedPageBreak/>
+        <w:t>MLD/MCD</w:t>
+      </w:r>
+      <w:bookmarkEnd w:id="3"/>
+    </w:p>
+    <w:p>
+      <w:pPr>
+        <w:pStyle w:val="Titre1"/>
+      </w:pPr>
+      <w:bookmarkStart w:id="4" w:name="_Toc192603314"/>
+      <w:r>
+        <w:lastRenderedPageBreak/>
+        <w:t>Liste des routes</w:t>
+      </w:r>
+      <w:bookmarkEnd w:id="4"/>
+    </w:p>
+    <w:p>
+      <w:pPr>
+        <w:rPr>
+          <w:lang w:eastAsia="fr-CH"/>
+        </w:rPr>
+      </w:pPr>
+    </w:p>
+    <w:p>
+      <w:pPr>
+        <w:pStyle w:val="Titre1"/>
+      </w:pPr>
+      <w:bookmarkStart w:id="5" w:name="_Toc192603315"/>
       <w:r>
         <w:lastRenderedPageBreak/>
         <w:t>Ecoconception</w:t>
       </w:r>
+      <w:bookmarkEnd w:id="5"/>
     </w:p>
     <w:p>
       <w:pPr>
@@ -732,6 +1011,7 @@
       <w:pPr>
         <w:pStyle w:val="Titre1"/>
       </w:pPr>
+      <w:bookmarkStart w:id="6" w:name="_Toc192603316"/>
       <w:r>
         <w:lastRenderedPageBreak/>
         <w:t>Conclusio</w:t>
@@ -739,7 +1019,7 @@
       <w:r>
         <w:t>n</w:t>
       </w:r>
-      <w:bookmarkEnd w:id="3"/>
+      <w:bookmarkEnd w:id="6"/>
     </w:p>
     <w:p>
       <w:pPr>

</xml_diff>